<commit_message>
EXTENDED BY 2 LINES
</commit_message>
<xml_diff>
--- a/STORY.docx
+++ b/STORY.docx
@@ -13,6 +13,30 @@
           <w:lang w:val="en-US"/>
         </w:rPr>
         <w:t xml:space="preserve">Once upon a time, in a vast jungle there lived various plants and animals. </w:t>
+      </w:r>
+      <w:r>
+        <w:rPr>
+          <w:lang w:val="en-US"/>
+        </w:rPr>
+        <w:t>They were ruled by a ferocious and ever-hun</w:t>
+      </w:r>
+      <w:r>
+        <w:rPr>
+          <w:lang w:val="en-US"/>
+        </w:rPr>
+        <w:t>g</w:t>
+      </w:r>
+      <w:r>
+        <w:rPr>
+          <w:lang w:val="en-US"/>
+        </w:rPr>
+        <w:t>ry lion.</w:t>
+      </w:r>
+      <w:r>
+        <w:rPr>
+          <w:lang w:val="en-US"/>
+        </w:rPr>
+        <w:t xml:space="preserve"> The animals all lived in fear of their king, the lion as he mercilessly hunted the animals to satisfy his hunger.</w:t>
       </w:r>
     </w:p>
     <w:sectPr>

</xml_diff>

<commit_message>
ADDDED THE SECOND PARAGRAPH
</commit_message>
<xml_diff>
--- a/STORY.docx
+++ b/STORY.docx
@@ -36,7 +36,76 @@
         <w:rPr>
           <w:lang w:val="en-US"/>
         </w:rPr>
-        <w:t xml:space="preserve"> The animals all lived in fear of their king, the lion as he mercilessly hunted the animals to satisfy his hunger.</w:t>
+        <w:t xml:space="preserve"> The animals all lived in fear of their king, the lion</w:t>
+      </w:r>
+      <w:r>
+        <w:rPr>
+          <w:lang w:val="en-US"/>
+        </w:rPr>
+        <w:t>,</w:t>
+      </w:r>
+      <w:r>
+        <w:rPr>
+          <w:lang w:val="en-US"/>
+        </w:rPr>
+        <w:t xml:space="preserve"> as he mercilessly hunted the animals to satisfy his hunger.</w:t>
+      </w:r>
+    </w:p>
+    <w:p>
+      <w:pPr>
+        <w:rPr>
+          <w:lang w:val="en-US"/>
+        </w:rPr>
+      </w:pPr>
+    </w:p>
+    <w:p>
+      <w:pPr>
+        <w:rPr>
+          <w:lang w:val="en-US"/>
+        </w:rPr>
+      </w:pPr>
+      <w:r>
+        <w:rPr>
+          <w:lang w:val="en-US"/>
+        </w:rPr>
+        <w:tab/>
+      </w:r>
+      <w:r>
+        <w:rPr>
+          <w:lang w:val="en-US"/>
+        </w:rPr>
+        <w:tab/>
+      </w:r>
+      <w:r>
+        <w:rPr>
+          <w:lang w:val="en-US"/>
+        </w:rPr>
+        <w:tab/>
+      </w:r>
+      <w:r>
+        <w:rPr>
+          <w:lang w:val="en-US"/>
+        </w:rPr>
+        <w:tab/>
+      </w:r>
+      <w:r>
+        <w:rPr>
+          <w:lang w:val="en-US"/>
+        </w:rPr>
+        <w:tab/>
+      </w:r>
+      <w:r>
+        <w:rPr>
+          <w:lang w:val="en-US"/>
+        </w:rPr>
+        <w:tab/>
+      </w:r>
+      <w:r>
+        <w:rPr>
+          <w:lang w:val="en-US"/>
+        </w:rPr>
+        <w:tab/>
+        <w:t xml:space="preserve">  They were tired of his ways and one day they called for a meeting to discuss this problem and a suitable solution for it.</w:t>
       </w:r>
     </w:p>
     <w:sectPr>

</xml_diff>